<commit_message>
new paragraph to Stefan and Sascha
</commit_message>
<xml_diff>
--- a/Opinion_paper/Revision/naturalness_important_findings.docx
+++ b/Opinion_paper/Revision/naturalness_important_findings.docx
@@ -48,7 +48,6 @@
       <w:pPr>
         <w:spacing w:line="480" w:lineRule="auto"/>
       </w:pPr>
-      <w:bookmarkStart w:id="0" w:name="_GoBack"/>
       <w:r>
         <w:t xml:space="preserve">Importantly, such variations in voice naturalness </w:t>
       </w:r>
@@ -292,96 +291,144 @@
         <w:t>frameworks on synthetic voice design</w:t>
       </w:r>
       <w:r>
-        <w:t xml:space="preserve"> question </w:t>
-      </w:r>
-      <w:r>
-        <w:t>a “one size fits all” idea</w:t>
-      </w:r>
-      <w:r>
-        <w:t xml:space="preserve"> and instead advocate solutions tailored to their specific application</w:t>
+        <w:t xml:space="preserve"> question a “one size fits all” idea and instead advocate solutions tailored to their specific application</w:t>
+      </w:r>
+      <w:r>
+        <w:t xml:space="preserve"> (</w:t>
+      </w:r>
+      <w:proofErr w:type="spellStart"/>
+      <w:r>
+        <w:t>Cambre</w:t>
+      </w:r>
+      <w:proofErr w:type="spellEnd"/>
+      <w:r>
+        <w:t>). In that vein, maximum human-likeness of synthetic voices may not always be required nor desirable. Indeed, voice preferences for virtual agents seem to depend on features of the listeners (</w:t>
+      </w:r>
+      <w:proofErr w:type="spellStart"/>
+      <w:r>
+        <w:t>Eysell</w:t>
+      </w:r>
+      <w:proofErr w:type="spellEnd"/>
+      <w:r>
+        <w:t xml:space="preserve"> 2012; Lee 2010), the device itself (</w:t>
+      </w:r>
+      <w:proofErr w:type="spellStart"/>
+      <w:r>
+        <w:t>im</w:t>
+      </w:r>
+      <w:proofErr w:type="spellEnd"/>
+      <w:r>
+        <w:t xml:space="preserve"> 2023,</w:t>
       </w:r>
       <w:r>
         <w:t xml:space="preserve"> </w:t>
       </w:r>
       <w:r>
-        <w:t>(</w:t>
+        <w:t>McGinn and Torre 2019, Mitchell 2011) and its specific function (</w:t>
       </w:r>
       <w:proofErr w:type="spellStart"/>
       <w:r>
-        <w:t>Cambre</w:t>
+        <w:t>Im</w:t>
       </w:r>
       <w:proofErr w:type="spellEnd"/>
       <w:r>
-        <w:t>)</w:t>
-      </w:r>
-      <w:r>
-        <w:t>. In that vein, maximum human-likeness of synthetic voices may not always be required nor desirable. Indeed, voice preferences for virtual agents seem to depend on features of the listeners (</w:t>
+        <w:t xml:space="preserve"> 2023, </w:t>
       </w:r>
       <w:proofErr w:type="spellStart"/>
       <w:r>
-        <w:t>Eysell</w:t>
+        <w:t>rodero</w:t>
       </w:r>
       <w:proofErr w:type="spellEnd"/>
       <w:r>
-        <w:t xml:space="preserve"> 2012; Lee 2010</w:t>
-      </w:r>
-      <w:r>
-        <w:t>), the device itself (</w:t>
+        <w:t xml:space="preserve"> 2017. </w:t>
       </w:r>
       <w:proofErr w:type="spellStart"/>
       <w:r>
-        <w:t>im</w:t>
+        <w:t>Schreibelmayr</w:t>
       </w:r>
       <w:proofErr w:type="spellEnd"/>
       <w:r>
-        <w:t xml:space="preserve"> 2023</w:t>
-      </w:r>
-      <w:r>
-        <w:t>,</w:t>
+        <w:t xml:space="preserve"> 2022).</w:t>
+      </w:r>
+      <w:r>
+        <w:t xml:space="preserve"> Understanding and incorporating these preferences seems to be crucial for the success and acceptance of these devices (Lu 2021)</w:t>
       </w:r>
       <w:r>
         <w:t xml:space="preserve"> </w:t>
       </w:r>
-      <w:r>
-        <w:t>McGinn and Torre 2019, Mitchell 2011</w:t>
-      </w:r>
-      <w:r>
-        <w:t>) and its specific function (</w:t>
+    </w:p>
+    <w:p>
+      <w:r>
+        <w:br w:type="page"/>
+      </w:r>
+    </w:p>
+    <w:p>
+      <w:pPr>
+        <w:spacing w:line="480" w:lineRule="auto"/>
+        <w:rPr>
+          <w:color w:val="002060"/>
+        </w:rPr>
+      </w:pPr>
+      <w:bookmarkStart w:id="0" w:name="_Hlk181892955"/>
+      <w:bookmarkStart w:id="1" w:name="_GoBack"/>
+      <w:r>
+        <w:rPr>
+          <w:color w:val="002060"/>
+        </w:rPr>
+        <w:lastRenderedPageBreak/>
+        <w:t>Importantly, such variations in voice naturalness affect communicative quality</w:t>
+      </w:r>
+      <w:r>
+        <w:rPr>
+          <w:color w:val="002060"/>
+        </w:rPr>
+        <w:t xml:space="preserve"> [Q]</w:t>
+      </w:r>
+      <w:r>
+        <w:rPr>
+          <w:color w:val="002060"/>
+        </w:rPr>
+        <w:t>. Evidence from speech-language pathologies consistently shows that affected individuals with impairments in speech naturalness are perceived as withdrawn, cold, introverted or bored</w:t>
+      </w:r>
+      <w:r>
+        <w:rPr>
+          <w:color w:val="002060"/>
+        </w:rPr>
+        <w:t xml:space="preserve"> </w:t>
+      </w:r>
+      <w:r>
+        <w:rPr>
+          <w:color w:val="002060"/>
+        </w:rPr>
+        <w:t>[Q]. This can result in social isolation, reduced quality of life and ultimately depression [Q]. Importantly, these negative consequences even occur when intelligibility of the speaker is largely preserved [Q]. Therefore, voice naturalness is a key target of speech therapy, across all types of voice alterations [Q]. This is corroborated by a recent survey on personalized speech synthesis for people who lost their biological voice: almost two third of participants would prefer a more natural sounding voice, even at the cost of some degree of speech intelligibility, both as potential users as well as listeners [Q]. Thus, for human-to-human interaction, there is no doubt that reduced voice naturalness has widespread negative implications. For human-machine interaction, the picture is less clear. Following the Computers-Are-Social-Actors (CASA) framework proposed in the 90s [Q], the assumption that we treat artificial agents like humans fueled an (implicit) naturalness-is-better bias for technical innovations [Q].  Consequently, recent years have seen rapid developments in the effort to create synthetic voices that resemble human vocal expression [Q]. Initial scientific findings suggest that this effort is justified, since reduced naturalness in synthetic voices was found to affect perceived likeability, trustworthiness, and pleasantness [Q]. However, modern frameworks on synthetic voice design question a “one size fits all” idea and instead advocate solutions tailored to their specific application [Q]. In that vein, maximum human-likeness of synthetic voices may not always be required nor desirable. Indeed, voice preferences for virtual agents seem to depend on features of the listeners [Q], the device itself [</w:t>
       </w:r>
       <w:proofErr w:type="spellStart"/>
       <w:r>
-        <w:t>Im</w:t>
+        <w:rPr>
+          <w:color w:val="002060"/>
+        </w:rPr>
+        <w:t>Q]</w:t>
       </w:r>
       <w:proofErr w:type="spellEnd"/>
       <w:r>
-        <w:t xml:space="preserve"> 2023, </w:t>
-      </w:r>
-      <w:proofErr w:type="spellStart"/>
-      <w:r>
-        <w:t>rodero</w:t>
-      </w:r>
-      <w:proofErr w:type="spellEnd"/>
-      <w:r>
-        <w:t xml:space="preserve"> 2017. </w:t>
-      </w:r>
-      <w:proofErr w:type="spellStart"/>
-      <w:r>
-        <w:t>Schreibelmayr</w:t>
-      </w:r>
-      <w:proofErr w:type="spellEnd"/>
-      <w:r>
-        <w:t xml:space="preserve"> 2022</w:t>
-      </w:r>
-      <w:r>
-        <w:t>).</w:t>
-      </w:r>
-      <w:r>
-        <w:t xml:space="preserve"> Understanding and incorporating these preferences seems to be crucial for the success and acceptance of these devices (Lu 2021)</w:t>
-      </w:r>
-      <w:r>
-        <w:t xml:space="preserve"> </w:t>
-      </w:r>
-      <w:bookmarkEnd w:id="0"/>
+        <w:rPr>
+          <w:color w:val="002060"/>
+        </w:rPr>
+        <w:t xml:space="preserve"> and its specific function [Q]. Understanding and incorporating these preferences seems to be crucial for the success and acceptance of these devices [Q]</w:t>
+      </w:r>
+      <w:r>
+        <w:rPr>
+          <w:color w:val="002060"/>
+        </w:rPr>
+        <w:t xml:space="preserve">. </w:t>
+      </w:r>
+    </w:p>
+    <w:bookmarkEnd w:id="0"/>
+    <w:bookmarkEnd w:id="1"/>
+    <w:p>
+      <w:pPr>
+        <w:spacing w:line="480" w:lineRule="auto"/>
+      </w:pPr>
     </w:p>
     <w:sectPr>
       <w:pgSz w:w="11906" w:h="16838"/>
@@ -1789,7 +1836,9 @@
     <w:rsid w:val="000C051F"/>
     <w:rsid w:val="002B3496"/>
     <w:rsid w:val="002E0652"/>
+    <w:rsid w:val="007E1A42"/>
     <w:rsid w:val="00DD7D30"/>
+    <w:rsid w:val="00F3655D"/>
     <w:rsid w:val="00F6177B"/>
   </w:rsids>
   <m:mathPr>
@@ -2245,7 +2294,7 @@
     <w:basedOn w:val="Absatz-Standardschriftart"/>
     <w:uiPriority w:val="99"/>
     <w:semiHidden/>
-    <w:rsid w:val="000C051F"/>
+    <w:rsid w:val="00F3655D"/>
     <w:rPr>
       <w:color w:val="808080"/>
     </w:rPr>
@@ -2257,6 +2306,34 @@
   <w:style w:type="paragraph" w:customStyle="1" w:styleId="421E75D0B9944FC1A405CB048568014D">
     <w:name w:val="421E75D0B9944FC1A405CB048568014D"/>
     <w:rsid w:val="000C051F"/>
+  </w:style>
+  <w:style w:type="paragraph" w:customStyle="1" w:styleId="6D479A626581408B80288931C8DE5E36">
+    <w:name w:val="6D479A626581408B80288931C8DE5E36"/>
+    <w:rsid w:val="00F3655D"/>
+    <w:pPr>
+      <w:spacing w:line="259" w:lineRule="auto"/>
+    </w:pPr>
+    <w:rPr>
+      <w:kern w:val="0"/>
+      <w:sz w:val="22"/>
+      <w:szCs w:val="22"/>
+      <w:lang w:val="de-DE" w:eastAsia="de-DE"/>
+      <w14:ligatures w14:val="none"/>
+    </w:rPr>
+  </w:style>
+  <w:style w:type="paragraph" w:customStyle="1" w:styleId="11EF5C94BEF144FD97743A3FF130E6FB">
+    <w:name w:val="11EF5C94BEF144FD97743A3FF130E6FB"/>
+    <w:rsid w:val="00F3655D"/>
+    <w:pPr>
+      <w:spacing w:line="259" w:lineRule="auto"/>
+    </w:pPr>
+    <w:rPr>
+      <w:kern w:val="0"/>
+      <w:sz w:val="22"/>
+      <w:szCs w:val="22"/>
+      <w:lang w:val="de-DE" w:eastAsia="de-DE"/>
+      <w14:ligatures w14:val="none"/>
+    </w:rPr>
   </w:style>
 </w:styles>
 </file>

</xml_diff>